<commit_message>
Adding my link to word document
</commit_message>
<xml_diff>
--- a/CE29x_Team_MVP_Report.docx
+++ b/CE29x_Team_MVP_Report.docx
@@ -1,6 +1,6 @@
 
 <file path=word/document.xml><?xml version="1.0" encoding="utf-8"?>
-<w:document xmlns:wpc="http://schemas.microsoft.com/office/word/2010/wordprocessingCanvas" xmlns:cx="http://schemas.microsoft.com/office/drawing/2014/chartex" xmlns:cx1="http://schemas.microsoft.com/office/drawing/2015/9/8/chartex" xmlns:cx2="http://schemas.microsoft.com/office/drawing/2015/10/21/chartex" xmlns:cx3="http://schemas.microsoft.com/office/drawing/2016/5/9/chartex" xmlns:cx4="http://schemas.microsoft.com/office/drawing/2016/5/10/chartex" xmlns:cx5="http://schemas.microsoft.com/office/drawing/2016/5/11/chartex" xmlns:cx6="http://schemas.microsoft.com/office/drawing/2016/5/12/chartex" xmlns:cx7="http://schemas.microsoft.com/office/drawing/2016/5/13/chartex" xmlns:cx8="http://schemas.microsoft.com/office/drawing/2016/5/14/chartex" xmlns:mc="http://schemas.openxmlformats.org/markup-compatibility/2006" xmlns:aink="http://schemas.microsoft.com/office/drawing/2016/ink" xmlns:am3d="http://schemas.microsoft.com/office/drawing/2017/model3d" xmlns:o="urn:schemas-microsoft-com:office:office" xmlns:r="http://schemas.openxmlformats.org/officeDocument/2006/relationships" xmlns:m="http://schemas.openxmlformats.org/officeDocument/2006/math" xmlns:v="urn:schemas-microsoft-com:vml" xmlns:wp14="http://schemas.microsoft.com/office/word/2010/wordprocessingDrawing" xmlns:wp="http://schemas.openxmlformats.org/drawingml/2006/wordprocessingDrawing" xmlns:w10="urn:schemas-microsoft-com:office:word" xmlns:w="http://schemas.openxmlformats.org/wordprocessingml/2006/main" xmlns:w14="http://schemas.microsoft.com/office/word/2010/wordml" xmlns:w15="http://schemas.microsoft.com/office/word/2012/wordml" xmlns:w16cid="http://schemas.microsoft.com/office/word/2016/wordml/cid" xmlns:w16se="http://schemas.microsoft.com/office/word/2015/wordml/symex" xmlns:wpg="http://schemas.microsoft.com/office/word/2010/wordprocessingGroup" xmlns:wpi="http://schemas.microsoft.com/office/word/2010/wordprocessingInk" xmlns:wne="http://schemas.microsoft.com/office/word/2006/wordml" xmlns:wps="http://schemas.microsoft.com/office/word/2010/wordprocessingShape" mc:Ignorable="w14 w15 w16se w16cid wp14">
+<w:document xmlns:wpc="http://schemas.microsoft.com/office/word/2010/wordprocessingCanvas" xmlns:cx="http://schemas.microsoft.com/office/drawing/2014/chartex" xmlns:cx1="http://schemas.microsoft.com/office/drawing/2015/9/8/chartex" xmlns:mc="http://schemas.openxmlformats.org/markup-compatibility/2006" xmlns:o="urn:schemas-microsoft-com:office:office" xmlns:r="http://schemas.openxmlformats.org/officeDocument/2006/relationships" xmlns:m="http://schemas.openxmlformats.org/officeDocument/2006/math" xmlns:v="urn:schemas-microsoft-com:vml" xmlns:wp14="http://schemas.microsoft.com/office/word/2010/wordprocessingDrawing" xmlns:wp="http://schemas.openxmlformats.org/drawingml/2006/wordprocessingDrawing" xmlns:w10="urn:schemas-microsoft-com:office:word" xmlns:w="http://schemas.openxmlformats.org/wordprocessingml/2006/main" xmlns:w14="http://schemas.microsoft.com/office/word/2010/wordml" xmlns:w15="http://schemas.microsoft.com/office/word/2012/wordml" xmlns:w16se="http://schemas.microsoft.com/office/word/2015/wordml/symex" xmlns:wpg="http://schemas.microsoft.com/office/word/2010/wordprocessingGroup" xmlns:wpi="http://schemas.microsoft.com/office/word/2010/wordprocessingInk" xmlns:wne="http://schemas.microsoft.com/office/word/2006/wordml" xmlns:wps="http://schemas.microsoft.com/office/word/2010/wordprocessingShape" mc:Ignorable="w14 w15 w16se wp14">
   <w:body>
     <w:p>
       <w:pPr>
@@ -141,7 +141,21 @@
         <w:rPr>
           <w:i/>
         </w:rPr>
-        <w:t xml:space="preserve">Godfrey Ching </w:t>
+        <w:t xml:space="preserve">Godfrey </w:t>
+      </w:r>
+      <w:proofErr w:type="spellStart"/>
+      <w:r>
+        <w:rPr>
+          <w:i/>
+        </w:rPr>
+        <w:t>Ching</w:t>
+      </w:r>
+      <w:proofErr w:type="spellEnd"/>
+      <w:r>
+        <w:rPr>
+          <w:i/>
+        </w:rPr>
+        <w:t xml:space="preserve"> </w:t>
       </w:r>
       <w:proofErr w:type="spellStart"/>
       <w:r>
@@ -173,16 +187,8 @@
         <w:rPr>
           <w:i/>
         </w:rPr>
-        <w:t xml:space="preserve">Ryan Van </w:t>
-      </w:r>
-      <w:proofErr w:type="spellStart"/>
-      <w:r>
-        <w:rPr>
-          <w:i/>
-        </w:rPr>
-        <w:t>Dijck</w:t>
-      </w:r>
-      <w:proofErr w:type="spellEnd"/>
+        <w:t>Ryan Van Dijck</w:t>
+      </w:r>
     </w:p>
     <w:p>
       <w:pPr>
@@ -363,21 +369,7 @@
             <w:rStyle w:val="Hyperlink"/>
             <w:i/>
           </w:rPr>
-          <w:t>https://cseegit.es</w:t>
-        </w:r>
-        <w:r>
-          <w:rPr>
-            <w:rStyle w:val="Hyperlink"/>
-            <w:i/>
-          </w:rPr>
-          <w:t>s</w:t>
-        </w:r>
-        <w:r>
-          <w:rPr>
-            <w:rStyle w:val="Hyperlink"/>
-            <w:i/>
-          </w:rPr>
-          <w:t>ex.ac.uk/snippets/15</w:t>
+          <w:t>https://cseegit.essex.ac.uk/snippets/15</w:t>
         </w:r>
       </w:hyperlink>
       <w:r>
@@ -515,6 +507,44 @@
       </w:r>
     </w:p>
     <w:p>
+      <w:r>
+        <w:t>https://cseegit.essex.ac.uk/2019_ce291/ce291_team21/blob/b199283770b963a5168d6129e5e77ccd35d37872/MVP/MVPProjectMangement.md</w:t>
+      </w:r>
+    </w:p>
+    <w:p>
+      <w:pPr>
+        <w:pStyle w:val="ListParagraph"/>
+        <w:numPr>
+          <w:ilvl w:val="0"/>
+          <w:numId w:val="3"/>
+        </w:numPr>
+        <w:rPr>
+          <w:rFonts w:asciiTheme="majorHAnsi" w:eastAsiaTheme="majorEastAsia" w:hAnsiTheme="majorHAnsi" w:cstheme="majorBidi"/>
+          <w:color w:val="2E74B5" w:themeColor="accent1" w:themeShade="BF"/>
+          <w:sz w:val="32"/>
+          <w:szCs w:val="32"/>
+        </w:rPr>
+      </w:pPr>
+      <w:r>
+        <w:rPr>
+          <w:rFonts w:asciiTheme="majorHAnsi" w:eastAsiaTheme="majorEastAsia" w:hAnsiTheme="majorHAnsi" w:cstheme="majorBidi"/>
+          <w:color w:val="2E74B5" w:themeColor="accent1" w:themeShade="BF"/>
+          <w:sz w:val="32"/>
+          <w:szCs w:val="32"/>
+        </w:rPr>
+        <w:t xml:space="preserve">MVP Team </w:t>
+      </w:r>
+      <w:r>
+        <w:rPr>
+          <w:rFonts w:asciiTheme="majorHAnsi" w:eastAsiaTheme="majorEastAsia" w:hAnsiTheme="majorHAnsi" w:cstheme="majorBidi"/>
+          <w:color w:val="2E74B5" w:themeColor="accent1" w:themeShade="BF"/>
+          <w:sz w:val="32"/>
+          <w:szCs w:val="32"/>
+        </w:rPr>
+        <w:t>Effort Log</w:t>
+      </w:r>
+    </w:p>
+    <w:p>
       <w:pPr>
         <w:rPr>
           <w:bCs/>
@@ -542,7 +572,7 @@
           <w:i/>
           <w:color w:val="FF0000"/>
         </w:rPr>
-        <w:t xml:space="preserve"> to your team’s </w:t>
+        <w:t xml:space="preserve"> to your team’s </w:t>
       </w:r>
       <w:r>
         <w:rPr>
@@ -551,7 +581,14 @@
           <w:i/>
           <w:color w:val="FF0000"/>
         </w:rPr>
-        <w:t>ProjectMangement.md</w:t>
+        <w:t>TeamEffortLog.md</w:t>
+      </w:r>
+      <w:r>
+        <w:rPr>
+          <w:i/>
+          <w:color w:val="FF0000"/>
+        </w:rPr>
+        <w:t xml:space="preserve"> document</w:t>
       </w:r>
       <w:r>
         <w:rPr>
@@ -559,7 +596,7 @@
           <w:i/>
           <w:color w:val="FF0000"/>
         </w:rPr>
-        <w:t xml:space="preserve"> document.</w:t>
+        <w:t>.</w:t>
       </w:r>
     </w:p>
     <w:p>
@@ -572,13 +609,7 @@
         <w:rPr>
           <w:i/>
         </w:rPr>
-        <w:t>Model your markdown document on the snippet</w:t>
-      </w:r>
-      <w:r>
-        <w:rPr>
-          <w:i/>
-        </w:rPr>
-        <w:t xml:space="preserve"> </w:t>
+        <w:t xml:space="preserve">Model your markdown document on the snippet </w:t>
       </w:r>
       <w:hyperlink r:id="rId12" w:history="1">
         <w:r>
@@ -586,153 +617,7 @@
             <w:rStyle w:val="Hyperlink"/>
             <w:i/>
           </w:rPr>
-          <w:t>https://cseeg</w:t>
-        </w:r>
-        <w:r>
-          <w:rPr>
-            <w:rStyle w:val="Hyperlink"/>
-            <w:i/>
-          </w:rPr>
-          <w:t>i</w:t>
-        </w:r>
-        <w:r>
-          <w:rPr>
-            <w:rStyle w:val="Hyperlink"/>
-            <w:i/>
-          </w:rPr>
-          <w:t>t.essex.ac.uk/snippets/17</w:t>
-        </w:r>
-      </w:hyperlink>
-      <w:r>
-        <w:rPr>
-          <w:i/>
-        </w:rPr>
-        <w:t xml:space="preserve"> </w:t>
-      </w:r>
-    </w:p>
-    <w:p>
-      <w:pPr>
-        <w:pStyle w:val="ListParagraph"/>
-        <w:numPr>
-          <w:ilvl w:val="0"/>
-          <w:numId w:val="3"/>
-        </w:numPr>
-        <w:rPr>
-          <w:rFonts w:asciiTheme="majorHAnsi" w:eastAsiaTheme="majorEastAsia" w:hAnsiTheme="majorHAnsi" w:cstheme="majorBidi"/>
-          <w:color w:val="2E74B5" w:themeColor="accent1" w:themeShade="BF"/>
-          <w:sz w:val="32"/>
-          <w:szCs w:val="32"/>
-        </w:rPr>
-      </w:pPr>
-      <w:r>
-        <w:rPr>
-          <w:rFonts w:asciiTheme="majorHAnsi" w:eastAsiaTheme="majorEastAsia" w:hAnsiTheme="majorHAnsi" w:cstheme="majorBidi"/>
-          <w:color w:val="2E74B5" w:themeColor="accent1" w:themeShade="BF"/>
-          <w:sz w:val="32"/>
-          <w:szCs w:val="32"/>
-        </w:rPr>
-        <w:t xml:space="preserve">MVP Team </w:t>
-      </w:r>
-      <w:r>
-        <w:rPr>
-          <w:rFonts w:asciiTheme="majorHAnsi" w:eastAsiaTheme="majorEastAsia" w:hAnsiTheme="majorHAnsi" w:cstheme="majorBidi"/>
-          <w:color w:val="2E74B5" w:themeColor="accent1" w:themeShade="BF"/>
-          <w:sz w:val="32"/>
-          <w:szCs w:val="32"/>
-        </w:rPr>
-        <w:t>Effort Log</w:t>
-      </w:r>
-    </w:p>
-    <w:p>
-      <w:pPr>
-        <w:rPr>
-          <w:bCs/>
-          <w:i/>
-          <w:color w:val="FF0000"/>
-        </w:rPr>
-      </w:pPr>
-      <w:r>
-        <w:rPr>
-          <w:i/>
-          <w:color w:val="FF0000"/>
-        </w:rPr>
-        <w:t xml:space="preserve">Include here a </w:t>
-      </w:r>
-      <w:r>
-        <w:rPr>
-          <w:b/>
-          <w:i/>
-          <w:color w:val="FF0000"/>
-        </w:rPr>
-        <w:t>permalink</w:t>
-      </w:r>
-      <w:r>
-        <w:rPr>
-          <w:i/>
-          <w:color w:val="FF0000"/>
-        </w:rPr>
-        <w:t xml:space="preserve"> to your team’s </w:t>
-      </w:r>
-      <w:r>
-        <w:rPr>
-          <w:b/>
-          <w:bCs/>
-          <w:i/>
-          <w:color w:val="FF0000"/>
-        </w:rPr>
-        <w:t>TeamEffortLog.md</w:t>
-      </w:r>
-      <w:r>
-        <w:rPr>
-          <w:i/>
-          <w:color w:val="FF0000"/>
-        </w:rPr>
-        <w:t xml:space="preserve"> document</w:t>
-      </w:r>
-      <w:r>
-        <w:rPr>
-          <w:bCs/>
-          <w:i/>
-          <w:color w:val="FF0000"/>
-        </w:rPr>
-        <w:t>.</w:t>
-      </w:r>
-      <w:bookmarkStart w:id="0" w:name="_GoBack"/>
-      <w:bookmarkEnd w:id="0"/>
-    </w:p>
-    <w:p>
-      <w:pPr>
-        <w:rPr>
-          <w:i/>
-        </w:rPr>
-      </w:pPr>
-      <w:r>
-        <w:rPr>
-          <w:i/>
-        </w:rPr>
-        <w:t xml:space="preserve">Model your markdown document on the snippet </w:t>
-      </w:r>
-      <w:hyperlink r:id="rId13" w:history="1">
-        <w:r>
-          <w:rPr>
-            <w:rStyle w:val="Hyperlink"/>
-            <w:i/>
-          </w:rPr>
-          <w:t>https://c</w:t>
-        </w:r>
-        <w:r>
-          <w:rPr>
-            <w:rStyle w:val="Hyperlink"/>
-            <w:i/>
-          </w:rPr>
-          <w:t>s</w:t>
-        </w:r>
-        <w:r>
-          <w:rPr>
-            <w:rStyle w:val="Hyperlink"/>
-            <w:i/>
-          </w:rPr>
-          <w:t>eegit.essex.ac.uk/snippets/18</w:t>
+          <w:t>https://cseegit.essex.ac.uk/snippets/18</w:t>
         </w:r>
       </w:hyperlink>
     </w:p>
@@ -742,6 +627,8 @@
           <w:i/>
         </w:rPr>
       </w:pPr>
+      <w:bookmarkStart w:id="0" w:name="_GoBack"/>
+      <w:bookmarkEnd w:id="0"/>
       <w:r>
         <w:rPr>
           <w:i/>
@@ -750,12 +637,12 @@
       </w:r>
     </w:p>
     <w:sectPr>
-      <w:headerReference w:type="even" r:id="rId14"/>
-      <w:headerReference w:type="default" r:id="rId15"/>
-      <w:footerReference w:type="even" r:id="rId16"/>
-      <w:footerReference w:type="default" r:id="rId17"/>
-      <w:headerReference w:type="first" r:id="rId18"/>
-      <w:footerReference w:type="first" r:id="rId19"/>
+      <w:headerReference w:type="even" r:id="rId13"/>
+      <w:headerReference w:type="default" r:id="rId14"/>
+      <w:footerReference w:type="even" r:id="rId15"/>
+      <w:footerReference w:type="default" r:id="rId16"/>
+      <w:headerReference w:type="first" r:id="rId17"/>
+      <w:footerReference w:type="first" r:id="rId18"/>
       <w:pgSz w:w="11906" w:h="16838"/>
       <w:pgMar w:top="1440" w:right="1440" w:bottom="1440" w:left="1440" w:header="708" w:footer="708" w:gutter="0"/>
       <w:cols w:space="708"/>
@@ -766,7 +653,7 @@
 </file>
 
 <file path=word/endnotes.xml><?xml version="1.0" encoding="utf-8"?>
-<w:endnotes xmlns:wpc="http://schemas.microsoft.com/office/word/2010/wordprocessingCanvas" xmlns:cx="http://schemas.microsoft.com/office/drawing/2014/chartex" xmlns:cx1="http://schemas.microsoft.com/office/drawing/2015/9/8/chartex" xmlns:cx2="http://schemas.microsoft.com/office/drawing/2015/10/21/chartex" xmlns:cx3="http://schemas.microsoft.com/office/drawing/2016/5/9/chartex" xmlns:cx4="http://schemas.microsoft.com/office/drawing/2016/5/10/chartex" xmlns:cx5="http://schemas.microsoft.com/office/drawing/2016/5/11/chartex" xmlns:cx6="http://schemas.microsoft.com/office/drawing/2016/5/12/chartex" xmlns:cx7="http://schemas.microsoft.com/office/drawing/2016/5/13/chartex" xmlns:cx8="http://schemas.microsoft.com/office/drawing/2016/5/14/chartex" xmlns:mc="http://schemas.openxmlformats.org/markup-compatibility/2006" xmlns:aink="http://schemas.microsoft.com/office/drawing/2016/ink" xmlns:am3d="http://schemas.microsoft.com/office/drawing/2017/model3d" xmlns:o="urn:schemas-microsoft-com:office:office" xmlns:r="http://schemas.openxmlformats.org/officeDocument/2006/relationships" xmlns:m="http://schemas.openxmlformats.org/officeDocument/2006/math" xmlns:v="urn:schemas-microsoft-com:vml" xmlns:wp14="http://schemas.microsoft.com/office/word/2010/wordprocessingDrawing" xmlns:wp="http://schemas.openxmlformats.org/drawingml/2006/wordprocessingDrawing" xmlns:w10="urn:schemas-microsoft-com:office:word" xmlns:w="http://schemas.openxmlformats.org/wordprocessingml/2006/main" xmlns:w14="http://schemas.microsoft.com/office/word/2010/wordml" xmlns:w15="http://schemas.microsoft.com/office/word/2012/wordml" xmlns:w16cid="http://schemas.microsoft.com/office/word/2016/wordml/cid" xmlns:w16se="http://schemas.microsoft.com/office/word/2015/wordml/symex" xmlns:wpg="http://schemas.microsoft.com/office/word/2010/wordprocessingGroup" xmlns:wpi="http://schemas.microsoft.com/office/word/2010/wordprocessingInk" xmlns:wne="http://schemas.microsoft.com/office/word/2006/wordml" xmlns:wps="http://schemas.microsoft.com/office/word/2010/wordprocessingShape" mc:Ignorable="w14 w15 w16se w16cid wp14">
+<w:endnotes xmlns:wpc="http://schemas.microsoft.com/office/word/2010/wordprocessingCanvas" xmlns:cx="http://schemas.microsoft.com/office/drawing/2014/chartex" xmlns:cx1="http://schemas.microsoft.com/office/drawing/2015/9/8/chartex" xmlns:mc="http://schemas.openxmlformats.org/markup-compatibility/2006" xmlns:o="urn:schemas-microsoft-com:office:office" xmlns:r="http://schemas.openxmlformats.org/officeDocument/2006/relationships" xmlns:m="http://schemas.openxmlformats.org/officeDocument/2006/math" xmlns:v="urn:schemas-microsoft-com:vml" xmlns:wp14="http://schemas.microsoft.com/office/word/2010/wordprocessingDrawing" xmlns:wp="http://schemas.openxmlformats.org/drawingml/2006/wordprocessingDrawing" xmlns:w10="urn:schemas-microsoft-com:office:word" xmlns:w="http://schemas.openxmlformats.org/wordprocessingml/2006/main" xmlns:w14="http://schemas.microsoft.com/office/word/2010/wordml" xmlns:w15="http://schemas.microsoft.com/office/word/2012/wordml" xmlns:w16se="http://schemas.microsoft.com/office/word/2015/wordml/symex" xmlns:wpg="http://schemas.microsoft.com/office/word/2010/wordprocessingGroup" xmlns:wpi="http://schemas.microsoft.com/office/word/2010/wordprocessingInk" xmlns:wne="http://schemas.microsoft.com/office/word/2006/wordml" xmlns:wps="http://schemas.microsoft.com/office/word/2010/wordprocessingShape" mc:Ignorable="w14 w15 w16se wp14">
   <w:endnote w:type="separator" w:id="-1">
     <w:p>
       <w:pPr>
@@ -791,7 +678,7 @@
 </file>
 
 <file path=word/footer1.xml><?xml version="1.0" encoding="utf-8"?>
-<w:ftr xmlns:wpc="http://schemas.microsoft.com/office/word/2010/wordprocessingCanvas" xmlns:cx="http://schemas.microsoft.com/office/drawing/2014/chartex" xmlns:cx1="http://schemas.microsoft.com/office/drawing/2015/9/8/chartex" xmlns:cx2="http://schemas.microsoft.com/office/drawing/2015/10/21/chartex" xmlns:cx3="http://schemas.microsoft.com/office/drawing/2016/5/9/chartex" xmlns:cx4="http://schemas.microsoft.com/office/drawing/2016/5/10/chartex" xmlns:cx5="http://schemas.microsoft.com/office/drawing/2016/5/11/chartex" xmlns:cx6="http://schemas.microsoft.com/office/drawing/2016/5/12/chartex" xmlns:cx7="http://schemas.microsoft.com/office/drawing/2016/5/13/chartex" xmlns:cx8="http://schemas.microsoft.com/office/drawing/2016/5/14/chartex" xmlns:mc="http://schemas.openxmlformats.org/markup-compatibility/2006" xmlns:aink="http://schemas.microsoft.com/office/drawing/2016/ink" xmlns:am3d="http://schemas.microsoft.com/office/drawing/2017/model3d" xmlns:o="urn:schemas-microsoft-com:office:office" xmlns:r="http://schemas.openxmlformats.org/officeDocument/2006/relationships" xmlns:m="http://schemas.openxmlformats.org/officeDocument/2006/math" xmlns:v="urn:schemas-microsoft-com:vml" xmlns:wp14="http://schemas.microsoft.com/office/word/2010/wordprocessingDrawing" xmlns:wp="http://schemas.openxmlformats.org/drawingml/2006/wordprocessingDrawing" xmlns:w10="urn:schemas-microsoft-com:office:word" xmlns:w="http://schemas.openxmlformats.org/wordprocessingml/2006/main" xmlns:w14="http://schemas.microsoft.com/office/word/2010/wordml" xmlns:w15="http://schemas.microsoft.com/office/word/2012/wordml" xmlns:w16cid="http://schemas.microsoft.com/office/word/2016/wordml/cid" xmlns:w16se="http://schemas.microsoft.com/office/word/2015/wordml/symex" xmlns:wpg="http://schemas.microsoft.com/office/word/2010/wordprocessingGroup" xmlns:wpi="http://schemas.microsoft.com/office/word/2010/wordprocessingInk" xmlns:wne="http://schemas.microsoft.com/office/word/2006/wordml" xmlns:wps="http://schemas.microsoft.com/office/word/2010/wordprocessingShape" mc:Ignorable="w14 w15 w16se w16cid wp14">
+<w:ftr xmlns:wpc="http://schemas.microsoft.com/office/word/2010/wordprocessingCanvas" xmlns:cx="http://schemas.microsoft.com/office/drawing/2014/chartex" xmlns:cx1="http://schemas.microsoft.com/office/drawing/2015/9/8/chartex" xmlns:mc="http://schemas.openxmlformats.org/markup-compatibility/2006" xmlns:o="urn:schemas-microsoft-com:office:office" xmlns:r="http://schemas.openxmlformats.org/officeDocument/2006/relationships" xmlns:m="http://schemas.openxmlformats.org/officeDocument/2006/math" xmlns:v="urn:schemas-microsoft-com:vml" xmlns:wp14="http://schemas.microsoft.com/office/word/2010/wordprocessingDrawing" xmlns:wp="http://schemas.openxmlformats.org/drawingml/2006/wordprocessingDrawing" xmlns:w10="urn:schemas-microsoft-com:office:word" xmlns:w="http://schemas.openxmlformats.org/wordprocessingml/2006/main" xmlns:w14="http://schemas.microsoft.com/office/word/2010/wordml" xmlns:w15="http://schemas.microsoft.com/office/word/2012/wordml" xmlns:w16se="http://schemas.microsoft.com/office/word/2015/wordml/symex" xmlns:wpg="http://schemas.microsoft.com/office/word/2010/wordprocessingGroup" xmlns:wpi="http://schemas.microsoft.com/office/word/2010/wordprocessingInk" xmlns:wne="http://schemas.microsoft.com/office/word/2006/wordml" xmlns:wps="http://schemas.microsoft.com/office/word/2010/wordprocessingShape" mc:Ignorable="w14 w15 w16se wp14">
   <w:p>
     <w:pPr>
       <w:pStyle w:val="Footer"/>
@@ -801,7 +688,7 @@
 </file>
 
 <file path=word/footer2.xml><?xml version="1.0" encoding="utf-8"?>
-<w:ftr xmlns:wpc="http://schemas.microsoft.com/office/word/2010/wordprocessingCanvas" xmlns:cx="http://schemas.microsoft.com/office/drawing/2014/chartex" xmlns:cx1="http://schemas.microsoft.com/office/drawing/2015/9/8/chartex" xmlns:cx2="http://schemas.microsoft.com/office/drawing/2015/10/21/chartex" xmlns:cx3="http://schemas.microsoft.com/office/drawing/2016/5/9/chartex" xmlns:cx4="http://schemas.microsoft.com/office/drawing/2016/5/10/chartex" xmlns:cx5="http://schemas.microsoft.com/office/drawing/2016/5/11/chartex" xmlns:cx6="http://schemas.microsoft.com/office/drawing/2016/5/12/chartex" xmlns:cx7="http://schemas.microsoft.com/office/drawing/2016/5/13/chartex" xmlns:cx8="http://schemas.microsoft.com/office/drawing/2016/5/14/chartex" xmlns:mc="http://schemas.openxmlformats.org/markup-compatibility/2006" xmlns:aink="http://schemas.microsoft.com/office/drawing/2016/ink" xmlns:am3d="http://schemas.microsoft.com/office/drawing/2017/model3d" xmlns:o="urn:schemas-microsoft-com:office:office" xmlns:r="http://schemas.openxmlformats.org/officeDocument/2006/relationships" xmlns:m="http://schemas.openxmlformats.org/officeDocument/2006/math" xmlns:v="urn:schemas-microsoft-com:vml" xmlns:wp14="http://schemas.microsoft.com/office/word/2010/wordprocessingDrawing" xmlns:wp="http://schemas.openxmlformats.org/drawingml/2006/wordprocessingDrawing" xmlns:w10="urn:schemas-microsoft-com:office:word" xmlns:w="http://schemas.openxmlformats.org/wordprocessingml/2006/main" xmlns:w14="http://schemas.microsoft.com/office/word/2010/wordml" xmlns:w15="http://schemas.microsoft.com/office/word/2012/wordml" xmlns:w16cid="http://schemas.microsoft.com/office/word/2016/wordml/cid" xmlns:w16se="http://schemas.microsoft.com/office/word/2015/wordml/symex" xmlns:wpg="http://schemas.microsoft.com/office/word/2010/wordprocessingGroup" xmlns:wpi="http://schemas.microsoft.com/office/word/2010/wordprocessingInk" xmlns:wne="http://schemas.microsoft.com/office/word/2006/wordml" xmlns:wps="http://schemas.microsoft.com/office/word/2010/wordprocessingShape" mc:Ignorable="w14 w15 w16se w16cid wp14">
+<w:ftr xmlns:wpc="http://schemas.microsoft.com/office/word/2010/wordprocessingCanvas" xmlns:cx="http://schemas.microsoft.com/office/drawing/2014/chartex" xmlns:cx1="http://schemas.microsoft.com/office/drawing/2015/9/8/chartex" xmlns:mc="http://schemas.openxmlformats.org/markup-compatibility/2006" xmlns:o="urn:schemas-microsoft-com:office:office" xmlns:r="http://schemas.openxmlformats.org/officeDocument/2006/relationships" xmlns:m="http://schemas.openxmlformats.org/officeDocument/2006/math" xmlns:v="urn:schemas-microsoft-com:vml" xmlns:wp14="http://schemas.microsoft.com/office/word/2010/wordprocessingDrawing" xmlns:wp="http://schemas.openxmlformats.org/drawingml/2006/wordprocessingDrawing" xmlns:w10="urn:schemas-microsoft-com:office:word" xmlns:w="http://schemas.openxmlformats.org/wordprocessingml/2006/main" xmlns:w14="http://schemas.microsoft.com/office/word/2010/wordml" xmlns:w15="http://schemas.microsoft.com/office/word/2012/wordml" xmlns:w16se="http://schemas.microsoft.com/office/word/2015/wordml/symex" xmlns:wpg="http://schemas.microsoft.com/office/word/2010/wordprocessingGroup" xmlns:wpi="http://schemas.microsoft.com/office/word/2010/wordprocessingInk" xmlns:wne="http://schemas.microsoft.com/office/word/2006/wordml" xmlns:wps="http://schemas.microsoft.com/office/word/2010/wordprocessingShape" mc:Ignorable="w14 w15 w16se wp14">
   <w:p>
     <w:pPr>
       <w:pStyle w:val="Footer"/>
@@ -978,7 +865,7 @@
                                 <w:noProof/>
                                 <w:color w:val="7F7F7F" w:themeColor="text1" w:themeTint="80"/>
                               </w:rPr>
-                              <w:t>12/11/2018 14:51:00</w:t>
+                              <w:t>22/11/2019 14:07:00</w:t>
                             </w:r>
                             <w:r>
                               <w:rPr>
@@ -1074,7 +961,7 @@
                           <w:noProof/>
                           <w:color w:val="7F7F7F" w:themeColor="text1" w:themeTint="80"/>
                         </w:rPr>
-                        <w:t>12/11/2018 14:51:00</w:t>
+                        <w:t>22/11/2019 14:07:00</w:t>
                       </w:r>
                       <w:r>
                         <w:rPr>
@@ -1199,7 +1086,7 @@
                               <w:sz w:val="28"/>
                               <w:szCs w:val="28"/>
                             </w:rPr>
-                            <w:t>1</w:t>
+                            <w:t>2</w:t>
                           </w:r>
                           <w:r>
                             <w:rPr>
@@ -1233,7 +1120,7 @@
         </mc:Choice>
         <mc:Fallback>
           <w:pict>
-            <v:rect id="Rectangle 40" o:spid="_x0000_s1029" style="position:absolute;margin-left:0;margin-top:0;width:36pt;height:25.2pt;z-index:251659264;visibility:visible;mso-wrap-style:square;mso-width-percent:0;mso-height-percent:0;mso-top-percent:200;mso-wrap-distance-left:0;mso-wrap-distance-top:0;mso-wrap-distance-right:0;mso-wrap-distance-bottom:0;mso-position-horizontal:left;mso-position-horizontal-relative:right-margin-area;mso-position-vertical-relative:bottom-margin-area;mso-width-percent:0;mso-height-percent:0;mso-top-percent:200;mso-width-relative:margin;mso-height-relative:margin;v-text-anchor:bottom" o:gfxdata="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" fillcolor="black [3213]" stroked="f" strokeweight="3pt">
+            <v:rect w14:anchorId="034EDDE3" id="Rectangle 40" o:spid="_x0000_s1029" style="position:absolute;margin-left:0;margin-top:0;width:36pt;height:25.2pt;z-index:251659264;visibility:visible;mso-wrap-style:square;mso-width-percent:0;mso-height-percent:0;mso-top-percent:200;mso-wrap-distance-left:0;mso-wrap-distance-top:0;mso-wrap-distance-right:0;mso-wrap-distance-bottom:0;mso-position-horizontal:left;mso-position-horizontal-relative:right-margin-area;mso-position-vertical-relative:bottom-margin-area;mso-width-percent:0;mso-height-percent:0;mso-top-percent:200;mso-width-relative:margin;mso-height-relative:margin;v-text-anchor:bottom" o:gfxdata="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" fillcolor="black [3213]" stroked="f" strokeweight="3pt">
               <v:textbox>
                 <w:txbxContent>
                   <w:p>
@@ -1276,7 +1163,7 @@
                         <w:sz w:val="28"/>
                         <w:szCs w:val="28"/>
                       </w:rPr>
-                      <w:t>1</w:t>
+                      <w:t>2</w:t>
                     </w:r>
                     <w:r>
                       <w:rPr>
@@ -1301,7 +1188,7 @@
 </file>
 
 <file path=word/footer3.xml><?xml version="1.0" encoding="utf-8"?>
-<w:ftr xmlns:wpc="http://schemas.microsoft.com/office/word/2010/wordprocessingCanvas" xmlns:cx="http://schemas.microsoft.com/office/drawing/2014/chartex" xmlns:cx1="http://schemas.microsoft.com/office/drawing/2015/9/8/chartex" xmlns:cx2="http://schemas.microsoft.com/office/drawing/2015/10/21/chartex" xmlns:cx3="http://schemas.microsoft.com/office/drawing/2016/5/9/chartex" xmlns:cx4="http://schemas.microsoft.com/office/drawing/2016/5/10/chartex" xmlns:cx5="http://schemas.microsoft.com/office/drawing/2016/5/11/chartex" xmlns:cx6="http://schemas.microsoft.com/office/drawing/2016/5/12/chartex" xmlns:cx7="http://schemas.microsoft.com/office/drawing/2016/5/13/chartex" xmlns:cx8="http://schemas.microsoft.com/office/drawing/2016/5/14/chartex" xmlns:mc="http://schemas.openxmlformats.org/markup-compatibility/2006" xmlns:aink="http://schemas.microsoft.com/office/drawing/2016/ink" xmlns:am3d="http://schemas.microsoft.com/office/drawing/2017/model3d" xmlns:o="urn:schemas-microsoft-com:office:office" xmlns:r="http://schemas.openxmlformats.org/officeDocument/2006/relationships" xmlns:m="http://schemas.openxmlformats.org/officeDocument/2006/math" xmlns:v="urn:schemas-microsoft-com:vml" xmlns:wp14="http://schemas.microsoft.com/office/word/2010/wordprocessingDrawing" xmlns:wp="http://schemas.openxmlformats.org/drawingml/2006/wordprocessingDrawing" xmlns:w10="urn:schemas-microsoft-com:office:word" xmlns:w="http://schemas.openxmlformats.org/wordprocessingml/2006/main" xmlns:w14="http://schemas.microsoft.com/office/word/2010/wordml" xmlns:w15="http://schemas.microsoft.com/office/word/2012/wordml" xmlns:w16cid="http://schemas.microsoft.com/office/word/2016/wordml/cid" xmlns:w16se="http://schemas.microsoft.com/office/word/2015/wordml/symex" xmlns:wpg="http://schemas.microsoft.com/office/word/2010/wordprocessingGroup" xmlns:wpi="http://schemas.microsoft.com/office/word/2010/wordprocessingInk" xmlns:wne="http://schemas.microsoft.com/office/word/2006/wordml" xmlns:wps="http://schemas.microsoft.com/office/word/2010/wordprocessingShape" mc:Ignorable="w14 w15 w16se w16cid wp14">
+<w:ftr xmlns:wpc="http://schemas.microsoft.com/office/word/2010/wordprocessingCanvas" xmlns:cx="http://schemas.microsoft.com/office/drawing/2014/chartex" xmlns:cx1="http://schemas.microsoft.com/office/drawing/2015/9/8/chartex" xmlns:mc="http://schemas.openxmlformats.org/markup-compatibility/2006" xmlns:o="urn:schemas-microsoft-com:office:office" xmlns:r="http://schemas.openxmlformats.org/officeDocument/2006/relationships" xmlns:m="http://schemas.openxmlformats.org/officeDocument/2006/math" xmlns:v="urn:schemas-microsoft-com:vml" xmlns:wp14="http://schemas.microsoft.com/office/word/2010/wordprocessingDrawing" xmlns:wp="http://schemas.openxmlformats.org/drawingml/2006/wordprocessingDrawing" xmlns:w10="urn:schemas-microsoft-com:office:word" xmlns:w="http://schemas.openxmlformats.org/wordprocessingml/2006/main" xmlns:w14="http://schemas.microsoft.com/office/word/2010/wordml" xmlns:w15="http://schemas.microsoft.com/office/word/2012/wordml" xmlns:w16se="http://schemas.microsoft.com/office/word/2015/wordml/symex" xmlns:wpg="http://schemas.microsoft.com/office/word/2010/wordprocessingGroup" xmlns:wpi="http://schemas.microsoft.com/office/word/2010/wordprocessingInk" xmlns:wne="http://schemas.microsoft.com/office/word/2006/wordml" xmlns:wps="http://schemas.microsoft.com/office/word/2010/wordprocessingShape" mc:Ignorable="w14 w15 w16se wp14">
   <w:p>
     <w:pPr>
       <w:pStyle w:val="Footer"/>
@@ -1311,7 +1198,7 @@
 </file>
 
 <file path=word/footnotes.xml><?xml version="1.0" encoding="utf-8"?>
-<w:footnotes xmlns:wpc="http://schemas.microsoft.com/office/word/2010/wordprocessingCanvas" xmlns:cx="http://schemas.microsoft.com/office/drawing/2014/chartex" xmlns:cx1="http://schemas.microsoft.com/office/drawing/2015/9/8/chartex" xmlns:cx2="http://schemas.microsoft.com/office/drawing/2015/10/21/chartex" xmlns:cx3="http://schemas.microsoft.com/office/drawing/2016/5/9/chartex" xmlns:cx4="http://schemas.microsoft.com/office/drawing/2016/5/10/chartex" xmlns:cx5="http://schemas.microsoft.com/office/drawing/2016/5/11/chartex" xmlns:cx6="http://schemas.microsoft.com/office/drawing/2016/5/12/chartex" xmlns:cx7="http://schemas.microsoft.com/office/drawing/2016/5/13/chartex" xmlns:cx8="http://schemas.microsoft.com/office/drawing/2016/5/14/chartex" xmlns:mc="http://schemas.openxmlformats.org/markup-compatibility/2006" xmlns:aink="http://schemas.microsoft.com/office/drawing/2016/ink" xmlns:am3d="http://schemas.microsoft.com/office/drawing/2017/model3d" xmlns:o="urn:schemas-microsoft-com:office:office" xmlns:r="http://schemas.openxmlformats.org/officeDocument/2006/relationships" xmlns:m="http://schemas.openxmlformats.org/officeDocument/2006/math" xmlns:v="urn:schemas-microsoft-com:vml" xmlns:wp14="http://schemas.microsoft.com/office/word/2010/wordprocessingDrawing" xmlns:wp="http://schemas.openxmlformats.org/drawingml/2006/wordprocessingDrawing" xmlns:w10="urn:schemas-microsoft-com:office:word" xmlns:w="http://schemas.openxmlformats.org/wordprocessingml/2006/main" xmlns:w14="http://schemas.microsoft.com/office/word/2010/wordml" xmlns:w15="http://schemas.microsoft.com/office/word/2012/wordml" xmlns:w16cid="http://schemas.microsoft.com/office/word/2016/wordml/cid" xmlns:w16se="http://schemas.microsoft.com/office/word/2015/wordml/symex" xmlns:wpg="http://schemas.microsoft.com/office/word/2010/wordprocessingGroup" xmlns:wpi="http://schemas.microsoft.com/office/word/2010/wordprocessingInk" xmlns:wne="http://schemas.microsoft.com/office/word/2006/wordml" xmlns:wps="http://schemas.microsoft.com/office/word/2010/wordprocessingShape" mc:Ignorable="w14 w15 w16se w16cid wp14">
+<w:footnotes xmlns:wpc="http://schemas.microsoft.com/office/word/2010/wordprocessingCanvas" xmlns:cx="http://schemas.microsoft.com/office/drawing/2014/chartex" xmlns:cx1="http://schemas.microsoft.com/office/drawing/2015/9/8/chartex" xmlns:mc="http://schemas.openxmlformats.org/markup-compatibility/2006" xmlns:o="urn:schemas-microsoft-com:office:office" xmlns:r="http://schemas.openxmlformats.org/officeDocument/2006/relationships" xmlns:m="http://schemas.openxmlformats.org/officeDocument/2006/math" xmlns:v="urn:schemas-microsoft-com:vml" xmlns:wp14="http://schemas.microsoft.com/office/word/2010/wordprocessingDrawing" xmlns:wp="http://schemas.openxmlformats.org/drawingml/2006/wordprocessingDrawing" xmlns:w10="urn:schemas-microsoft-com:office:word" xmlns:w="http://schemas.openxmlformats.org/wordprocessingml/2006/main" xmlns:w14="http://schemas.microsoft.com/office/word/2010/wordml" xmlns:w15="http://schemas.microsoft.com/office/word/2012/wordml" xmlns:w16se="http://schemas.microsoft.com/office/word/2015/wordml/symex" xmlns:wpg="http://schemas.microsoft.com/office/word/2010/wordprocessingGroup" xmlns:wpi="http://schemas.microsoft.com/office/word/2010/wordprocessingInk" xmlns:wne="http://schemas.microsoft.com/office/word/2006/wordml" xmlns:wps="http://schemas.microsoft.com/office/word/2010/wordprocessingShape" mc:Ignorable="w14 w15 w16se wp14">
   <w:footnote w:type="separator" w:id="-1">
     <w:p>
       <w:pPr>
@@ -1336,7 +1223,7 @@
 </file>
 
 <file path=word/header1.xml><?xml version="1.0" encoding="utf-8"?>
-<w:hdr xmlns:wpc="http://schemas.microsoft.com/office/word/2010/wordprocessingCanvas" xmlns:cx="http://schemas.microsoft.com/office/drawing/2014/chartex" xmlns:cx1="http://schemas.microsoft.com/office/drawing/2015/9/8/chartex" xmlns:cx2="http://schemas.microsoft.com/office/drawing/2015/10/21/chartex" xmlns:cx3="http://schemas.microsoft.com/office/drawing/2016/5/9/chartex" xmlns:cx4="http://schemas.microsoft.com/office/drawing/2016/5/10/chartex" xmlns:cx5="http://schemas.microsoft.com/office/drawing/2016/5/11/chartex" xmlns:cx6="http://schemas.microsoft.com/office/drawing/2016/5/12/chartex" xmlns:cx7="http://schemas.microsoft.com/office/drawing/2016/5/13/chartex" xmlns:cx8="http://schemas.microsoft.com/office/drawing/2016/5/14/chartex" xmlns:mc="http://schemas.openxmlformats.org/markup-compatibility/2006" xmlns:aink="http://schemas.microsoft.com/office/drawing/2016/ink" xmlns:am3d="http://schemas.microsoft.com/office/drawing/2017/model3d" xmlns:o="urn:schemas-microsoft-com:office:office" xmlns:r="http://schemas.openxmlformats.org/officeDocument/2006/relationships" xmlns:m="http://schemas.openxmlformats.org/officeDocument/2006/math" xmlns:v="urn:schemas-microsoft-com:vml" xmlns:wp14="http://schemas.microsoft.com/office/word/2010/wordprocessingDrawing" xmlns:wp="http://schemas.openxmlformats.org/drawingml/2006/wordprocessingDrawing" xmlns:w10="urn:schemas-microsoft-com:office:word" xmlns:w="http://schemas.openxmlformats.org/wordprocessingml/2006/main" xmlns:w14="http://schemas.microsoft.com/office/word/2010/wordml" xmlns:w15="http://schemas.microsoft.com/office/word/2012/wordml" xmlns:w16cid="http://schemas.microsoft.com/office/word/2016/wordml/cid" xmlns:w16se="http://schemas.microsoft.com/office/word/2015/wordml/symex" xmlns:wpg="http://schemas.microsoft.com/office/word/2010/wordprocessingGroup" xmlns:wpi="http://schemas.microsoft.com/office/word/2010/wordprocessingInk" xmlns:wne="http://schemas.microsoft.com/office/word/2006/wordml" xmlns:wps="http://schemas.microsoft.com/office/word/2010/wordprocessingShape" mc:Ignorable="w14 w15 w16se w16cid wp14">
+<w:hdr xmlns:wpc="http://schemas.microsoft.com/office/word/2010/wordprocessingCanvas" xmlns:cx="http://schemas.microsoft.com/office/drawing/2014/chartex" xmlns:cx1="http://schemas.microsoft.com/office/drawing/2015/9/8/chartex" xmlns:mc="http://schemas.openxmlformats.org/markup-compatibility/2006" xmlns:o="urn:schemas-microsoft-com:office:office" xmlns:r="http://schemas.openxmlformats.org/officeDocument/2006/relationships" xmlns:m="http://schemas.openxmlformats.org/officeDocument/2006/math" xmlns:v="urn:schemas-microsoft-com:vml" xmlns:wp14="http://schemas.microsoft.com/office/word/2010/wordprocessingDrawing" xmlns:wp="http://schemas.openxmlformats.org/drawingml/2006/wordprocessingDrawing" xmlns:w10="urn:schemas-microsoft-com:office:word" xmlns:w="http://schemas.openxmlformats.org/wordprocessingml/2006/main" xmlns:w14="http://schemas.microsoft.com/office/word/2010/wordml" xmlns:w15="http://schemas.microsoft.com/office/word/2012/wordml" xmlns:w16se="http://schemas.microsoft.com/office/word/2015/wordml/symex" xmlns:wpg="http://schemas.microsoft.com/office/word/2010/wordprocessingGroup" xmlns:wpi="http://schemas.microsoft.com/office/word/2010/wordprocessingInk" xmlns:wne="http://schemas.microsoft.com/office/word/2006/wordml" xmlns:wps="http://schemas.microsoft.com/office/word/2010/wordprocessingShape" mc:Ignorable="w14 w15 w16se wp14">
   <w:p>
     <w:pPr>
       <w:pStyle w:val="Header"/>
@@ -1346,7 +1233,7 @@
 </file>
 
 <file path=word/header2.xml><?xml version="1.0" encoding="utf-8"?>
-<w:hdr xmlns:wpc="http://schemas.microsoft.com/office/word/2010/wordprocessingCanvas" xmlns:cx="http://schemas.microsoft.com/office/drawing/2014/chartex" xmlns:cx1="http://schemas.microsoft.com/office/drawing/2015/9/8/chartex" xmlns:cx2="http://schemas.microsoft.com/office/drawing/2015/10/21/chartex" xmlns:cx3="http://schemas.microsoft.com/office/drawing/2016/5/9/chartex" xmlns:cx4="http://schemas.microsoft.com/office/drawing/2016/5/10/chartex" xmlns:cx5="http://schemas.microsoft.com/office/drawing/2016/5/11/chartex" xmlns:cx6="http://schemas.microsoft.com/office/drawing/2016/5/12/chartex" xmlns:cx7="http://schemas.microsoft.com/office/drawing/2016/5/13/chartex" xmlns:cx8="http://schemas.microsoft.com/office/drawing/2016/5/14/chartex" xmlns:mc="http://schemas.openxmlformats.org/markup-compatibility/2006" xmlns:aink="http://schemas.microsoft.com/office/drawing/2016/ink" xmlns:am3d="http://schemas.microsoft.com/office/drawing/2017/model3d" xmlns:o="urn:schemas-microsoft-com:office:office" xmlns:r="http://schemas.openxmlformats.org/officeDocument/2006/relationships" xmlns:m="http://schemas.openxmlformats.org/officeDocument/2006/math" xmlns:v="urn:schemas-microsoft-com:vml" xmlns:wp14="http://schemas.microsoft.com/office/word/2010/wordprocessingDrawing" xmlns:wp="http://schemas.openxmlformats.org/drawingml/2006/wordprocessingDrawing" xmlns:w10="urn:schemas-microsoft-com:office:word" xmlns:w="http://schemas.openxmlformats.org/wordprocessingml/2006/main" xmlns:w14="http://schemas.microsoft.com/office/word/2010/wordml" xmlns:w15="http://schemas.microsoft.com/office/word/2012/wordml" xmlns:w16cid="http://schemas.microsoft.com/office/word/2016/wordml/cid" xmlns:w16se="http://schemas.microsoft.com/office/word/2015/wordml/symex" xmlns:wpg="http://schemas.microsoft.com/office/word/2010/wordprocessingGroup" xmlns:wpi="http://schemas.microsoft.com/office/word/2010/wordprocessingInk" xmlns:wne="http://schemas.microsoft.com/office/word/2006/wordml" xmlns:wps="http://schemas.microsoft.com/office/word/2010/wordprocessingShape" mc:Ignorable="w14 w15 w16se w16cid wp14">
+<w:hdr xmlns:wpc="http://schemas.microsoft.com/office/word/2010/wordprocessingCanvas" xmlns:cx="http://schemas.microsoft.com/office/drawing/2014/chartex" xmlns:cx1="http://schemas.microsoft.com/office/drawing/2015/9/8/chartex" xmlns:mc="http://schemas.openxmlformats.org/markup-compatibility/2006" xmlns:o="urn:schemas-microsoft-com:office:office" xmlns:r="http://schemas.openxmlformats.org/officeDocument/2006/relationships" xmlns:m="http://schemas.openxmlformats.org/officeDocument/2006/math" xmlns:v="urn:schemas-microsoft-com:vml" xmlns:wp14="http://schemas.microsoft.com/office/word/2010/wordprocessingDrawing" xmlns:wp="http://schemas.openxmlformats.org/drawingml/2006/wordprocessingDrawing" xmlns:w10="urn:schemas-microsoft-com:office:word" xmlns:w="http://schemas.openxmlformats.org/wordprocessingml/2006/main" xmlns:w14="http://schemas.microsoft.com/office/word/2010/wordml" xmlns:w15="http://schemas.microsoft.com/office/word/2012/wordml" xmlns:w16se="http://schemas.microsoft.com/office/word/2015/wordml/symex" xmlns:wpg="http://schemas.microsoft.com/office/word/2010/wordprocessingGroup" xmlns:wpi="http://schemas.microsoft.com/office/word/2010/wordprocessingInk" xmlns:wne="http://schemas.microsoft.com/office/word/2006/wordml" xmlns:wps="http://schemas.microsoft.com/office/word/2010/wordprocessingShape" mc:Ignorable="w14 w15 w16se wp14">
   <w:p>
     <w:pPr>
       <w:pStyle w:val="Header"/>
@@ -1356,7 +1243,7 @@
 </file>
 
 <file path=word/header3.xml><?xml version="1.0" encoding="utf-8"?>
-<w:hdr xmlns:wpc="http://schemas.microsoft.com/office/word/2010/wordprocessingCanvas" xmlns:cx="http://schemas.microsoft.com/office/drawing/2014/chartex" xmlns:cx1="http://schemas.microsoft.com/office/drawing/2015/9/8/chartex" xmlns:cx2="http://schemas.microsoft.com/office/drawing/2015/10/21/chartex" xmlns:cx3="http://schemas.microsoft.com/office/drawing/2016/5/9/chartex" xmlns:cx4="http://schemas.microsoft.com/office/drawing/2016/5/10/chartex" xmlns:cx5="http://schemas.microsoft.com/office/drawing/2016/5/11/chartex" xmlns:cx6="http://schemas.microsoft.com/office/drawing/2016/5/12/chartex" xmlns:cx7="http://schemas.microsoft.com/office/drawing/2016/5/13/chartex" xmlns:cx8="http://schemas.microsoft.com/office/drawing/2016/5/14/chartex" xmlns:mc="http://schemas.openxmlformats.org/markup-compatibility/2006" xmlns:aink="http://schemas.microsoft.com/office/drawing/2016/ink" xmlns:am3d="http://schemas.microsoft.com/office/drawing/2017/model3d" xmlns:o="urn:schemas-microsoft-com:office:office" xmlns:r="http://schemas.openxmlformats.org/officeDocument/2006/relationships" xmlns:m="http://schemas.openxmlformats.org/officeDocument/2006/math" xmlns:v="urn:schemas-microsoft-com:vml" xmlns:wp14="http://schemas.microsoft.com/office/word/2010/wordprocessingDrawing" xmlns:wp="http://schemas.openxmlformats.org/drawingml/2006/wordprocessingDrawing" xmlns:w10="urn:schemas-microsoft-com:office:word" xmlns:w="http://schemas.openxmlformats.org/wordprocessingml/2006/main" xmlns:w14="http://schemas.microsoft.com/office/word/2010/wordml" xmlns:w15="http://schemas.microsoft.com/office/word/2012/wordml" xmlns:w16cid="http://schemas.microsoft.com/office/word/2016/wordml/cid" xmlns:w16se="http://schemas.microsoft.com/office/word/2015/wordml/symex" xmlns:wpg="http://schemas.microsoft.com/office/word/2010/wordprocessingGroup" xmlns:wpi="http://schemas.microsoft.com/office/word/2010/wordprocessingInk" xmlns:wne="http://schemas.microsoft.com/office/word/2006/wordml" xmlns:wps="http://schemas.microsoft.com/office/word/2010/wordprocessingShape" mc:Ignorable="w14 w15 w16se w16cid wp14">
+<w:hdr xmlns:wpc="http://schemas.microsoft.com/office/word/2010/wordprocessingCanvas" xmlns:cx="http://schemas.microsoft.com/office/drawing/2014/chartex" xmlns:cx1="http://schemas.microsoft.com/office/drawing/2015/9/8/chartex" xmlns:mc="http://schemas.openxmlformats.org/markup-compatibility/2006" xmlns:o="urn:schemas-microsoft-com:office:office" xmlns:r="http://schemas.openxmlformats.org/officeDocument/2006/relationships" xmlns:m="http://schemas.openxmlformats.org/officeDocument/2006/math" xmlns:v="urn:schemas-microsoft-com:vml" xmlns:wp14="http://schemas.microsoft.com/office/word/2010/wordprocessingDrawing" xmlns:wp="http://schemas.openxmlformats.org/drawingml/2006/wordprocessingDrawing" xmlns:w10="urn:schemas-microsoft-com:office:word" xmlns:w="http://schemas.openxmlformats.org/wordprocessingml/2006/main" xmlns:w14="http://schemas.microsoft.com/office/word/2010/wordml" xmlns:w15="http://schemas.microsoft.com/office/word/2012/wordml" xmlns:w16se="http://schemas.microsoft.com/office/word/2015/wordml/symex" xmlns:wpg="http://schemas.microsoft.com/office/word/2010/wordprocessingGroup" xmlns:wpi="http://schemas.microsoft.com/office/word/2010/wordprocessingInk" xmlns:wne="http://schemas.microsoft.com/office/word/2006/wordml" xmlns:wps="http://schemas.microsoft.com/office/word/2010/wordprocessingShape" mc:Ignorable="w14 w15 w16se wp14">
   <w:p>
     <w:pPr>
       <w:pStyle w:val="Header"/>
@@ -1366,7 +1253,7 @@
 </file>
 
 <file path=word/numbering.xml><?xml version="1.0" encoding="utf-8"?>
-<w:numbering xmlns:wpc="http://schemas.microsoft.com/office/word/2010/wordprocessingCanvas" xmlns:cx="http://schemas.microsoft.com/office/drawing/2014/chartex" xmlns:cx1="http://schemas.microsoft.com/office/drawing/2015/9/8/chartex" xmlns:cx2="http://schemas.microsoft.com/office/drawing/2015/10/21/chartex" xmlns:cx3="http://schemas.microsoft.com/office/drawing/2016/5/9/chartex" xmlns:cx4="http://schemas.microsoft.com/office/drawing/2016/5/10/chartex" xmlns:cx5="http://schemas.microsoft.com/office/drawing/2016/5/11/chartex" xmlns:cx6="http://schemas.microsoft.com/office/drawing/2016/5/12/chartex" xmlns:cx7="http://schemas.microsoft.com/office/drawing/2016/5/13/chartex" xmlns:cx8="http://schemas.microsoft.com/office/drawing/2016/5/14/chartex" xmlns:mc="http://schemas.openxmlformats.org/markup-compatibility/2006" xmlns:aink="http://schemas.microsoft.com/office/drawing/2016/ink" xmlns:am3d="http://schemas.microsoft.com/office/drawing/2017/model3d" xmlns:o="urn:schemas-microsoft-com:office:office" xmlns:r="http://schemas.openxmlformats.org/officeDocument/2006/relationships" xmlns:m="http://schemas.openxmlformats.org/officeDocument/2006/math" xmlns:v="urn:schemas-microsoft-com:vml" xmlns:wp14="http://schemas.microsoft.com/office/word/2010/wordprocessingDrawing" xmlns:wp="http://schemas.openxmlformats.org/drawingml/2006/wordprocessingDrawing" xmlns:w10="urn:schemas-microsoft-com:office:word" xmlns:w="http://schemas.openxmlformats.org/wordprocessingml/2006/main" xmlns:w14="http://schemas.microsoft.com/office/word/2010/wordml" xmlns:w15="http://schemas.microsoft.com/office/word/2012/wordml" xmlns:w16cid="http://schemas.microsoft.com/office/word/2016/wordml/cid" xmlns:w16se="http://schemas.microsoft.com/office/word/2015/wordml/symex" xmlns:wpg="http://schemas.microsoft.com/office/word/2010/wordprocessingGroup" xmlns:wpi="http://schemas.microsoft.com/office/word/2010/wordprocessingInk" xmlns:wne="http://schemas.microsoft.com/office/word/2006/wordml" xmlns:wps="http://schemas.microsoft.com/office/word/2010/wordprocessingShape" mc:Ignorable="w14 w15 w16se w16cid wp14">
+<w:numbering xmlns:wpc="http://schemas.microsoft.com/office/word/2010/wordprocessingCanvas" xmlns:cx="http://schemas.microsoft.com/office/drawing/2014/chartex" xmlns:cx1="http://schemas.microsoft.com/office/drawing/2015/9/8/chartex" xmlns:mc="http://schemas.openxmlformats.org/markup-compatibility/2006" xmlns:o="urn:schemas-microsoft-com:office:office" xmlns:r="http://schemas.openxmlformats.org/officeDocument/2006/relationships" xmlns:m="http://schemas.openxmlformats.org/officeDocument/2006/math" xmlns:v="urn:schemas-microsoft-com:vml" xmlns:wp14="http://schemas.microsoft.com/office/word/2010/wordprocessingDrawing" xmlns:wp="http://schemas.openxmlformats.org/drawingml/2006/wordprocessingDrawing" xmlns:w10="urn:schemas-microsoft-com:office:word" xmlns:w="http://schemas.openxmlformats.org/wordprocessingml/2006/main" xmlns:w14="http://schemas.microsoft.com/office/word/2010/wordml" xmlns:w15="http://schemas.microsoft.com/office/word/2012/wordml" xmlns:w16se="http://schemas.microsoft.com/office/word/2015/wordml/symex" xmlns:wpg="http://schemas.microsoft.com/office/word/2010/wordprocessingGroup" xmlns:wpi="http://schemas.microsoft.com/office/word/2010/wordprocessingInk" xmlns:wne="http://schemas.microsoft.com/office/word/2006/wordml" xmlns:wps="http://schemas.microsoft.com/office/word/2010/wordprocessingShape" mc:Ignorable="w14 w15 w16se wp14">
   <w:abstractNum w:abstractNumId="0" w15:restartNumberingAfterBreak="0">
     <w:nsid w:val="0B421A55"/>
     <w:multiLevelType w:val="hybridMultilevel"/>
@@ -1811,7 +1698,7 @@
 </file>
 
 <file path=word/styles.xml><?xml version="1.0" encoding="utf-8"?>
-<w:styles xmlns:mc="http://schemas.openxmlformats.org/markup-compatibility/2006" xmlns:r="http://schemas.openxmlformats.org/officeDocument/2006/relationships" xmlns:w="http://schemas.openxmlformats.org/wordprocessingml/2006/main" xmlns:w14="http://schemas.microsoft.com/office/word/2010/wordml" xmlns:w15="http://schemas.microsoft.com/office/word/2012/wordml" xmlns:w16cid="http://schemas.microsoft.com/office/word/2016/wordml/cid" xmlns:w16se="http://schemas.microsoft.com/office/word/2015/wordml/symex" mc:Ignorable="w14 w15 w16se w16cid">
+<w:styles xmlns:mc="http://schemas.openxmlformats.org/markup-compatibility/2006" xmlns:r="http://schemas.openxmlformats.org/officeDocument/2006/relationships" xmlns:w="http://schemas.openxmlformats.org/wordprocessingml/2006/main" xmlns:w14="http://schemas.microsoft.com/office/word/2010/wordml" xmlns:w15="http://schemas.microsoft.com/office/word/2012/wordml" xmlns:w16se="http://schemas.microsoft.com/office/word/2015/wordml/symex" mc:Ignorable="w14 w15 w16se">
   <w:docDefaults>
     <w:rPrDefault>
       <w:rPr>
@@ -1827,7 +1714,7 @@
       </w:pPr>
     </w:pPrDefault>
   </w:docDefaults>
-  <w:latentStyles w:defLockedState="0" w:defUIPriority="99" w:defSemiHidden="0" w:defUnhideWhenUsed="0" w:defQFormat="0" w:count="376">
+  <w:latentStyles w:defLockedState="0" w:defUIPriority="99" w:defSemiHidden="0" w:defUnhideWhenUsed="0" w:defQFormat="0" w:count="371">
     <w:lsdException w:name="Normal" w:uiPriority="0" w:qFormat="1"/>
     <w:lsdException w:name="heading 1" w:uiPriority="9" w:qFormat="1"/>
     <w:lsdException w:name="heading 2" w:semiHidden="1" w:uiPriority="9" w:unhideWhenUsed="1" w:qFormat="1"/>
@@ -1933,6 +1820,7 @@
     <w:lsdException w:name="HTML Sample" w:semiHidden="1" w:unhideWhenUsed="1"/>
     <w:lsdException w:name="HTML Typewriter" w:semiHidden="1" w:unhideWhenUsed="1"/>
     <w:lsdException w:name="HTML Variable" w:semiHidden="1" w:unhideWhenUsed="1"/>
+    <w:lsdException w:name="Normal Table" w:semiHidden="1" w:unhideWhenUsed="1"/>
     <w:lsdException w:name="annotation subject" w:semiHidden="1" w:unhideWhenUsed="1"/>
     <w:lsdException w:name="No List" w:semiHidden="1" w:unhideWhenUsed="1"/>
     <w:lsdException w:name="Outline List 1" w:semiHidden="1" w:unhideWhenUsed="1"/>
@@ -1975,8 +1863,11 @@
     <w:lsdException w:name="Table Contemporary" w:semiHidden="1" w:unhideWhenUsed="1"/>
     <w:lsdException w:name="Table Elegant" w:semiHidden="1" w:unhideWhenUsed="1"/>
     <w:lsdException w:name="Table Professional" w:semiHidden="1" w:unhideWhenUsed="1"/>
+    <w:lsdException w:name="Table Subtle 1" w:semiHidden="1" w:unhideWhenUsed="1"/>
     <w:lsdException w:name="Table Subtle 2" w:semiHidden="1" w:unhideWhenUsed="1"/>
     <w:lsdException w:name="Table Web 1" w:semiHidden="1" w:unhideWhenUsed="1"/>
+    <w:lsdException w:name="Table Web 2" w:semiHidden="1" w:unhideWhenUsed="1"/>
+    <w:lsdException w:name="Table Web 3" w:semiHidden="1" w:unhideWhenUsed="1"/>
     <w:lsdException w:name="Balloon Text" w:semiHidden="1" w:unhideWhenUsed="1"/>
     <w:lsdException w:name="Table Grid" w:uiPriority="39"/>
     <w:lsdException w:name="Table Theme" w:semiHidden="1" w:unhideWhenUsed="1"/>
@@ -2195,11 +2086,6 @@
     <w:lsdException w:name="List Table 5 Dark Accent 6" w:uiPriority="50"/>
     <w:lsdException w:name="List Table 6 Colorful Accent 6" w:uiPriority="51"/>
     <w:lsdException w:name="List Table 7 Colorful Accent 6" w:uiPriority="52"/>
-    <w:lsdException w:name="Mention" w:semiHidden="1" w:unhideWhenUsed="1"/>
-    <w:lsdException w:name="Smart Hyperlink" w:semiHidden="1" w:unhideWhenUsed="1"/>
-    <w:lsdException w:name="Hashtag" w:semiHidden="1" w:unhideWhenUsed="1"/>
-    <w:lsdException w:name="Unresolved Mention" w:semiHidden="1" w:unhideWhenUsed="1"/>
-    <w:lsdException w:name="Smart Link" w:semiHidden="1" w:unhideWhenUsed="1"/>
   </w:latentStyles>
   <w:style w:type="paragraph" w:default="1" w:styleId="Normal">
     <w:name w:val="Normal"/>

</xml_diff>